<commit_message>
XUẤT công văn RÚT
</commit_message>
<xml_diff>
--- a/public/downloads/rut-detai.docx
+++ b/public/downloads/rut-detai.docx
@@ -872,7 +872,7 @@
                 <w:sz w:val="22"/>
                 <w:szCs w:val="22"/>
               </w:rPr>
-              <w:t>lien minh</w:t>
+              <w:t>de tai</w:t>
             </w:r>
           </w:p>
         </w:tc>
@@ -903,7 +903,7 @@
                 <w:sz w:val="22"/>
                 <w:szCs w:val="22"/>
               </w:rPr>
-              <w:t>hocvien</w:t>
+              <w:t>hv01</w:t>
             </w:r>
           </w:p>
         </w:tc>
@@ -934,102 +934,7 @@
                 <w:sz w:val="22"/>
                 <w:szCs w:val="22"/>
               </w:rPr>
-              <w:t>giảng viên 1</w:t>
-            </w:r>
-          </w:p>
-        </w:tc>
-      </w:tr>
-      <w:tr>
-        <w:tc>
-          <w:tcPr>
-            <w:tcW w:w="3455" w:type="dxa"/>
-            <w:tcBorders>
-              <w:top w:val="single" w:sz="4" w:space="0" w:color="auto"/>
-              <w:left w:val="single" w:sz="4" w:space="0" w:color="auto"/>
-              <w:bottom w:val="single" w:sz="4" w:space="0" w:color="auto"/>
-              <w:right w:val="single" w:sz="4" w:space="0" w:color="auto"/>
-            </w:tcBorders>
-            <w:hideMark/>
-          </w:tcPr>
-          <w:p>
-            <w:pPr>
-              <w:tabs>
-                <w:tab w:val="left" w:pos="2190"/>
-              </w:tabs>
-              <w:spacing w:line="360" w:lineRule="auto"/>
-              <w:rPr>
-                <w:sz w:val="22"/>
-                <w:szCs w:val="22"/>
-              </w:rPr>
-            </w:pPr>
-            <w:r>
-              <w:rPr>
-                <w:sz w:val="22"/>
-                <w:szCs w:val="22"/>
-              </w:rPr>
-              <w:t>Dề tàiasfad</w:t>
-            </w:r>
-          </w:p>
-        </w:tc>
-        <w:tc>
-          <w:tcPr>
-            <w:tcW w:w="3455" w:type="dxa"/>
-            <w:tcBorders>
-              <w:top w:val="single" w:sz="4" w:space="0" w:color="auto"/>
-              <w:left w:val="single" w:sz="4" w:space="0" w:color="auto"/>
-              <w:bottom w:val="single" w:sz="4" w:space="0" w:color="auto"/>
-              <w:right w:val="single" w:sz="4" w:space="0" w:color="auto"/>
-            </w:tcBorders>
-            <w:hideMark/>
-          </w:tcPr>
-          <w:p>
-            <w:pPr>
-              <w:tabs>
-                <w:tab w:val="center" w:pos="7380"/>
-              </w:tabs>
-              <w:spacing w:line="360" w:lineRule="auto"/>
-              <w:rPr>
-                <w:sz w:val="22"/>
-                <w:szCs w:val="22"/>
-              </w:rPr>
-            </w:pPr>
-            <w:r>
-              <w:rPr>
-                <w:sz w:val="22"/>
-                <w:szCs w:val="22"/>
-              </w:rPr>
-              <w:t>hocvien</w:t>
-            </w:r>
-          </w:p>
-        </w:tc>
-        <w:tc>
-          <w:tcPr>
-            <w:tcW w:w="3455" w:type="dxa"/>
-            <w:tcBorders>
-              <w:top w:val="single" w:sz="4" w:space="0" w:color="auto"/>
-              <w:left w:val="single" w:sz="4" w:space="0" w:color="auto"/>
-              <w:bottom w:val="single" w:sz="4" w:space="0" w:color="auto"/>
-              <w:right w:val="single" w:sz="4" w:space="0" w:color="auto"/>
-            </w:tcBorders>
-            <w:hideMark/>
-          </w:tcPr>
-          <w:p>
-            <w:pPr>
-              <w:tabs>
-                <w:tab w:val="center" w:pos="7380"/>
-              </w:tabs>
-              <w:spacing w:line="360" w:lineRule="auto"/>
-              <w:rPr>
-                <w:sz w:val="22"/>
-                <w:szCs w:val="22"/>
-              </w:rPr>
-            </w:pPr>
-            <w:r>
-              <w:rPr>
-                <w:sz w:val="22"/>
-                <w:szCs w:val="22"/>
-              </w:rPr>
-              <w:t>giảng viên 12</w:t>
+              <w:t>giảng viên 2</w:t>
             </w:r>
           </w:p>
         </w:tc>

</xml_diff>